<commit_message>
update the recipe file
</commit_message>
<xml_diff>
--- a/OpenLB Recipe - OpenLB for Intel Xeon Phi Coprocessors.docx
+++ b/OpenLB Recipe - OpenLB for Intel Xeon Phi Coprocessors.docx
@@ -1848,7 +1848,6 @@
         <w:spacing w:before="100" w:beforeAutospacing="1" w:after="100" w:afterAutospacing="1"/>
         <w:jc w:val="left"/>
         <w:rPr>
-          <w:rStyle w:val="Hyperlink"/>
           <w:rFonts w:ascii="Verdana" w:eastAsia="宋体" w:hAnsi="Verdana" w:cs="宋体"/>
           <w:color w:val="000000" w:themeColor="text1"/>
           <w:kern w:val="0"/>
@@ -1936,28 +1935,20 @@
         </w:rPr>
         <w:t xml:space="preserve"> from </w:t>
       </w:r>
-      <w:r>
-        <w:rPr>
-          <w:rFonts w:ascii="Verdana" w:eastAsia="宋体" w:hAnsi="Verdana" w:cs="宋体"/>
-          <w:color w:val="000000" w:themeColor="text1"/>
-          <w:kern w:val="0"/>
-          <w:sz w:val="24"/>
-          <w:szCs w:val="24"/>
-        </w:rPr>
-        <w:t>https://github.com</w:t>
-      </w:r>
+      <w:hyperlink r:id="rId12" w:history="1">
+        <w:r>
+          <w:rPr>
+            <w:rStyle w:val="Hyperlink"/>
+            <w:rFonts w:ascii="Verdana" w:eastAsia="宋体" w:hAnsi="Verdana" w:cs="宋体"/>
+            <w:kern w:val="0"/>
+            <w:sz w:val="24"/>
+            <w:szCs w:val="24"/>
+          </w:rPr>
+          <w:t>https://github.com/app-on-mic/olb-xeon-phi-0.8.0</w:t>
+        </w:r>
+      </w:hyperlink>
       <w:bookmarkStart w:id="2" w:name="_GoBack"/>
       <w:bookmarkEnd w:id="2"/>
-      <w:r>
-        <w:rPr>
-          <w:rFonts w:ascii="Verdana" w:eastAsia="宋体" w:hAnsi="Verdana" w:cs="宋体"/>
-          <w:color w:val="000000" w:themeColor="text1"/>
-          <w:kern w:val="0"/>
-          <w:sz w:val="24"/>
-          <w:szCs w:val="24"/>
-        </w:rPr>
-        <w:t>/app-on-mic/openlb-on-mic</w:t>
-      </w:r>
     </w:p>
     <w:p>
       <w:pPr>
@@ -5293,7 +5284,7 @@
         <w:ind w:left="360"/>
         <w:jc w:val="left"/>
         <w:rPr>
-          <w:rFonts w:ascii="Courier New" w:eastAsia="宋体" w:hAnsi="Courier New" w:cs="Courier New"/>
+          <w:rFonts w:ascii="Courier New" w:eastAsia="宋体" w:hAnsi="Courier New" w:cs="Courier New" w:hint="eastAsia"/>
           <w:kern w:val="0"/>
           <w:sz w:val="20"/>
           <w:szCs w:val="20"/>
@@ -7457,7 +7448,7 @@
             <wp:cNvGraphicFramePr/>
             <a:graphic xmlns:a="http://schemas.openxmlformats.org/drawingml/2006/main">
               <a:graphicData uri="http://schemas.openxmlformats.org/drawingml/2006/chart">
-                <c:chart xmlns:c="http://schemas.openxmlformats.org/drawingml/2006/chart" xmlns:r="http://schemas.openxmlformats.org/officeDocument/2006/relationships" r:id="rId12"/>
+                <c:chart xmlns:c="http://schemas.openxmlformats.org/drawingml/2006/chart" xmlns:r="http://schemas.openxmlformats.org/officeDocument/2006/relationships" r:id="rId13"/>
               </a:graphicData>
             </a:graphic>
           </wp:inline>
@@ -8391,7 +8382,7 @@
         </w:rPr>
         <w:t xml:space="preserve">Copies of documents which have an order number and are referenced in this document, or other Intel literature, may be obtained by calling 1-800-548-4725, or go to: </w:t>
       </w:r>
-      <w:hyperlink r:id="rId13" w:history="1">
+      <w:hyperlink r:id="rId14" w:history="1">
         <w:r>
           <w:rPr>
             <w:rStyle w:val="Hyperlink"/>
@@ -8475,7 +8466,7 @@
       </w:r>
     </w:p>
     <w:sectPr>
-      <w:footerReference w:type="default" r:id="rId14"/>
+      <w:footerReference w:type="default" r:id="rId15"/>
       <w:pgSz w:w="11906" w:h="16838"/>
       <w:pgMar w:top="1440" w:right="1800" w:bottom="1440" w:left="1800" w:header="851" w:footer="992" w:gutter="0"/>
       <w:cols w:space="425"/>
@@ -8538,7 +8529,7 @@
           <w:rPr>
             <w:noProof/>
           </w:rPr>
-          <w:t>2</w:t>
+          <w:t>9</w:t>
         </w:r>
         <w:r>
           <w:rPr>
@@ -11814,11 +11805,11 @@
         </c:dLbls>
         <c:gapWidth val="219"/>
         <c:overlap val="-27"/>
-        <c:axId val="396525536"/>
-        <c:axId val="396525928"/>
+        <c:axId val="367719496"/>
+        <c:axId val="367718712"/>
       </c:barChart>
       <c:catAx>
-        <c:axId val="396525536"/>
+        <c:axId val="367719496"/>
         <c:scaling>
           <c:orientation val="minMax"/>
         </c:scaling>
@@ -11828,7 +11819,7 @@
         <c:majorTickMark val="none"/>
         <c:minorTickMark val="none"/>
         <c:tickLblPos val="nextTo"/>
-        <c:crossAx val="396525928"/>
+        <c:crossAx val="367718712"/>
         <c:crosses val="autoZero"/>
         <c:auto val="1"/>
         <c:lblAlgn val="ctr"/>
@@ -11836,7 +11827,7 @@
         <c:noMultiLvlLbl val="0"/>
       </c:catAx>
       <c:valAx>
-        <c:axId val="396525928"/>
+        <c:axId val="367718712"/>
         <c:scaling>
           <c:orientation val="minMax"/>
         </c:scaling>
@@ -11942,7 +11933,7 @@
             <a:endParaRPr lang="en-US"/>
           </a:p>
         </c:txPr>
-        <c:crossAx val="396525536"/>
+        <c:crossAx val="367719496"/>
         <c:crosses val="autoZero"/>
         <c:crossBetween val="between"/>
       </c:valAx>
@@ -12822,7 +12813,7 @@
 </file>
 
 <file path=customXml/itemProps1.xml><?xml version="1.0" encoding="utf-8"?>
-<ds:datastoreItem xmlns:ds="http://schemas.openxmlformats.org/officeDocument/2006/customXml" ds:itemID="{1ED0B049-537A-4737-B20F-365E23914A83}">
+<ds:datastoreItem xmlns:ds="http://schemas.openxmlformats.org/officeDocument/2006/customXml" ds:itemID="{1BB1686A-B714-451B-8074-D28F07256811}">
   <ds:schemaRefs>
     <ds:schemaRef ds:uri="http://schemas.openxmlformats.org/officeDocument/2006/bibliography"/>
   </ds:schemaRefs>

</xml_diff>